<commit_message>
Modification to tidy up the documentation.
</commit_message>
<xml_diff>
--- a/codebook.docx
+++ b/codebook.docx
@@ -23,7 +23,13 @@
         <w:pStyle w:val="Date"/>
       </w:pPr>
       <w:r>
-        <w:t>2019-06-15 19:06:16</w:t>
+        <w:t>2019-06-1</w:t>
+      </w:r>
+      <w:r>
+        <w:t>7</w:t>
+      </w:r>
+      <w:r>
+        <w:t xml:space="preserve"> 19:06:16</w:t>
       </w:r>
     </w:p>
     <w:p>
@@ -41,23 +47,52 @@
         <w:pStyle w:val="FirstParagraph"/>
       </w:pPr>
       <w:r>
-        <w:t>The dataset examined has the following dimensions:</w:t>
+        <w:t xml:space="preserve">The dataset </w:t>
+      </w:r>
+      <w:r>
+        <w:t>is in file tidyData.txt. The background information of the dataset can be found in the document README.md</w:t>
+      </w:r>
+    </w:p>
+    <w:p>
+      <w:pPr>
+        <w:pStyle w:val="FirstParagraph"/>
+      </w:pPr>
+      <w:r>
+        <w:t>The dataset</w:t>
+      </w:r>
+      <w:r>
+        <w:t xml:space="preserve"> has the following dimensions:</w:t>
       </w:r>
     </w:p>
     <w:tbl>
       <w:tblPr>
         <w:tblStyle w:val="Table"/>
-        <w:tblW w:w="2361" w:type="pct"/>
+        <w:tblW w:w="5032" w:type="pct"/>
+        <w:tblInd w:w="-108" w:type="dxa"/>
         <w:tblLook w:val="07E0" w:firstRow="1" w:lastRow="1" w:firstColumn="1" w:lastColumn="1" w:noHBand="1" w:noVBand="1"/>
       </w:tblPr>
       <w:tblGrid>
-        <w:gridCol w:w="8529"/>
-        <w:gridCol w:w="831"/>
+        <w:gridCol w:w="57"/>
+        <w:gridCol w:w="330"/>
+        <w:gridCol w:w="4115"/>
+        <w:gridCol w:w="950"/>
+        <w:gridCol w:w="1567"/>
+        <w:gridCol w:w="452"/>
+        <w:gridCol w:w="997"/>
+        <w:gridCol w:w="452"/>
+        <w:gridCol w:w="250"/>
+        <w:gridCol w:w="250"/>
       </w:tblGrid>
       <w:tr>
-        <w:tc>
-          <w:tcPr>
-            <w:tcW w:w="0" w:type="auto"/>
+        <w:trPr>
+          <w:gridBefore w:val="1"/>
+          <w:gridAfter w:val="2"/>
+          <w:wBefore w:w="31" w:type="pct"/>
+        </w:trPr>
+        <w:tc>
+          <w:tcPr>
+            <w:tcW w:w="2863" w:type="pct"/>
+            <w:gridSpan w:val="3"/>
             <w:tcBorders>
               <w:bottom w:val="single" w:sz="0" w:space="0" w:color="auto"/>
             </w:tcBorders>
@@ -74,7 +109,8 @@
         </w:tc>
         <w:tc>
           <w:tcPr>
-            <w:tcW w:w="0" w:type="auto"/>
+            <w:tcW w:w="1841" w:type="pct"/>
+            <w:gridSpan w:val="4"/>
             <w:tcBorders>
               <w:bottom w:val="single" w:sz="0" w:space="0" w:color="auto"/>
             </w:tcBorders>
@@ -92,9 +128,15 @@
         </w:tc>
       </w:tr>
       <w:tr>
-        <w:tc>
-          <w:tcPr>
-            <w:tcW w:w="0" w:type="auto"/>
+        <w:trPr>
+          <w:gridBefore w:val="1"/>
+          <w:gridAfter w:val="2"/>
+          <w:wBefore w:w="31" w:type="pct"/>
+        </w:trPr>
+        <w:tc>
+          <w:tcPr>
+            <w:tcW w:w="2863" w:type="pct"/>
+            <w:gridSpan w:val="3"/>
           </w:tcPr>
           <w:p>
             <w:pPr>
@@ -107,7 +149,8 @@
         </w:tc>
         <w:tc>
           <w:tcPr>
-            <w:tcW w:w="0" w:type="auto"/>
+            <w:tcW w:w="1841" w:type="pct"/>
+            <w:gridSpan w:val="4"/>
           </w:tcPr>
           <w:p>
             <w:pPr>
@@ -121,9 +164,15 @@
         </w:tc>
       </w:tr>
       <w:tr>
-        <w:tc>
-          <w:tcPr>
-            <w:tcW w:w="0" w:type="auto"/>
+        <w:trPr>
+          <w:gridBefore w:val="1"/>
+          <w:gridAfter w:val="2"/>
+          <w:wBefore w:w="31" w:type="pct"/>
+        </w:trPr>
+        <w:tc>
+          <w:tcPr>
+            <w:tcW w:w="2863" w:type="pct"/>
+            <w:gridSpan w:val="3"/>
           </w:tcPr>
           <w:p>
             <w:pPr>
@@ -136,7 +185,8 @@
         </w:tc>
         <w:tc>
           <w:tcPr>
-            <w:tcW w:w="0" w:type="auto"/>
+            <w:tcW w:w="1841" w:type="pct"/>
+            <w:gridSpan w:val="4"/>
           </w:tcPr>
           <w:p>
             <w:pPr>
@@ -150,10 +200,396 @@
         </w:tc>
       </w:tr>
       <w:tr>
-        <w:tc>
-          <w:tcPr>
-            <w:tcW w:w="0" w:type="auto"/>
-          </w:tcPr>
+        <w:trPr>
+          <w:gridBefore w:val="1"/>
+          <w:gridAfter w:val="2"/>
+          <w:wBefore w:w="31" w:type="pct"/>
+        </w:trPr>
+        <w:tc>
+          <w:tcPr>
+            <w:tcW w:w="2863" w:type="pct"/>
+            <w:gridSpan w:val="3"/>
+          </w:tcPr>
+          <w:p>
+            <w:pPr>
+              <w:pStyle w:val="Compact"/>
+              <w:rPr>
+                <w:b/>
+                <w:bCs/>
+                <w:sz w:val="28"/>
+                <w:szCs w:val="28"/>
+              </w:rPr>
+            </w:pPr>
+          </w:p>
+          <w:p>
+            <w:pPr>
+              <w:pStyle w:val="Compact"/>
+              <w:rPr>
+                <w:b/>
+                <w:bCs/>
+                <w:sz w:val="28"/>
+                <w:szCs w:val="28"/>
+              </w:rPr>
+            </w:pPr>
+            <w:r>
+              <w:rPr>
+                <w:b/>
+                <w:bCs/>
+                <w:sz w:val="28"/>
+                <w:szCs w:val="28"/>
+              </w:rPr>
+              <w:t>Identifiers:</w:t>
+            </w:r>
+          </w:p>
+        </w:tc>
+        <w:tc>
+          <w:tcPr>
+            <w:tcW w:w="1841" w:type="pct"/>
+            <w:gridSpan w:val="4"/>
+          </w:tcPr>
+          <w:p>
+            <w:pPr>
+              <w:pStyle w:val="Compact"/>
+              <w:jc w:val="right"/>
+              <w:rPr>
+                <w:b/>
+                <w:bCs/>
+                <w:sz w:val="28"/>
+                <w:szCs w:val="28"/>
+              </w:rPr>
+            </w:pPr>
+          </w:p>
+        </w:tc>
+      </w:tr>
+      <w:tr>
+        <w:tc>
+          <w:tcPr>
+            <w:tcW w:w="206" w:type="pct"/>
+            <w:gridSpan w:val="2"/>
+          </w:tcPr>
+          <w:p/>
+        </w:tc>
+        <w:tc>
+          <w:tcPr>
+            <w:tcW w:w="2184" w:type="pct"/>
+          </w:tcPr>
+          <w:p>
+            <w:pPr>
+              <w:pStyle w:val="Compact"/>
+            </w:pPr>
+            <w:hyperlink w:anchor="subject">
+              <w:r>
+                <w:rPr>
+                  <w:rStyle w:val="Hyperlink"/>
+                  <w:b/>
+                </w:rPr>
+                <w:t>Subject</w:t>
+              </w:r>
+            </w:hyperlink>
+          </w:p>
+        </w:tc>
+        <w:tc>
+          <w:tcPr>
+            <w:tcW w:w="1336" w:type="pct"/>
+            <w:gridSpan w:val="2"/>
+          </w:tcPr>
+          <w:p>
+            <w:pPr>
+              <w:pStyle w:val="Compact"/>
+            </w:pPr>
+            <w:r>
+              <w:t>integer</w:t>
+            </w:r>
+          </w:p>
+        </w:tc>
+        <w:tc>
+          <w:tcPr>
+            <w:tcW w:w="769" w:type="pct"/>
+            <w:gridSpan w:val="2"/>
+          </w:tcPr>
+          <w:p>
+            <w:pPr>
+              <w:pStyle w:val="Compact"/>
+              <w:jc w:val="both"/>
+            </w:pPr>
+          </w:p>
+        </w:tc>
+        <w:tc>
+          <w:tcPr>
+            <w:tcW w:w="0" w:type="auto"/>
+            <w:gridSpan w:val="2"/>
+          </w:tcPr>
+          <w:p>
+            <w:pPr>
+              <w:pStyle w:val="Compact"/>
+              <w:jc w:val="both"/>
+            </w:pPr>
+          </w:p>
+        </w:tc>
+        <w:tc>
+          <w:tcPr>
+            <w:tcW w:w="0" w:type="auto"/>
+          </w:tcPr>
+          <w:p/>
+        </w:tc>
+      </w:tr>
+      <w:tr>
+        <w:trPr>
+          <w:gridBefore w:val="1"/>
+          <w:wBefore w:w="31" w:type="pct"/>
+        </w:trPr>
+        <w:tc>
+          <w:tcPr>
+            <w:tcW w:w="175" w:type="pct"/>
+          </w:tcPr>
+          <w:p/>
+        </w:tc>
+        <w:tc>
+          <w:tcPr>
+            <w:tcW w:w="2184" w:type="pct"/>
+          </w:tcPr>
+          <w:p>
+            <w:pPr>
+              <w:pStyle w:val="Compact"/>
+            </w:pPr>
+            <w:hyperlink w:anchor="activity">
+              <w:r>
+                <w:rPr>
+                  <w:rStyle w:val="Hyperlink"/>
+                  <w:b/>
+                </w:rPr>
+                <w:t>Activity</w:t>
+              </w:r>
+            </w:hyperlink>
+          </w:p>
+        </w:tc>
+        <w:tc>
+          <w:tcPr>
+            <w:tcW w:w="1576" w:type="pct"/>
+            <w:gridSpan w:val="3"/>
+          </w:tcPr>
+          <w:p>
+            <w:pPr>
+              <w:pStyle w:val="Compact"/>
+            </w:pPr>
+            <w:r>
+              <w:t>F</w:t>
+            </w:r>
+            <w:r>
+              <w:t>actor</w:t>
+            </w:r>
+          </w:p>
+          <w:p>
+            <w:pPr>
+              <w:pStyle w:val="Compact"/>
+            </w:pPr>
+          </w:p>
+        </w:tc>
+        <w:tc>
+          <w:tcPr>
+            <w:tcW w:w="769" w:type="pct"/>
+            <w:gridSpan w:val="2"/>
+          </w:tcPr>
+          <w:p>
+            <w:pPr>
+              <w:pStyle w:val="Compact"/>
+              <w:jc w:val="right"/>
+            </w:pPr>
+          </w:p>
+          <w:p>
+            <w:pPr>
+              <w:pStyle w:val="Compact"/>
+              <w:jc w:val="right"/>
+            </w:pPr>
+          </w:p>
+        </w:tc>
+        <w:tc>
+          <w:tcPr>
+            <w:tcW w:w="0" w:type="auto"/>
+          </w:tcPr>
+          <w:p>
+            <w:pPr>
+              <w:pStyle w:val="Compact"/>
+              <w:jc w:val="center"/>
+            </w:pPr>
+          </w:p>
+        </w:tc>
+        <w:tc>
+          <w:tcPr>
+            <w:tcW w:w="0" w:type="auto"/>
+          </w:tcPr>
+          <w:p/>
+        </w:tc>
+      </w:tr>
+      <w:tr>
+        <w:trPr>
+          <w:gridBefore w:val="1"/>
+          <w:gridAfter w:val="2"/>
+          <w:wBefore w:w="31" w:type="pct"/>
+        </w:trPr>
+        <w:tc>
+          <w:tcPr>
+            <w:tcW w:w="2863" w:type="pct"/>
+            <w:gridSpan w:val="3"/>
+          </w:tcPr>
+          <w:p>
+            <w:pPr>
+              <w:pStyle w:val="Compact"/>
+            </w:pPr>
+            <w:r>
+              <w:t xml:space="preserve">           There are 6 activities:</w:t>
+            </w:r>
+          </w:p>
+          <w:p>
+            <w:pPr>
+              <w:numPr>
+                <w:ilvl w:val="0"/>
+                <w:numId w:val="5"/>
+              </w:numPr>
+              <w:shd w:val="clear" w:color="auto" w:fill="FFFFFF"/>
+              <w:spacing w:beforeAutospacing="1" w:after="0" w:afterAutospacing="1"/>
+              <w:rPr>
+                <w:rFonts w:ascii="Segoe UI" w:eastAsia="Times New Roman" w:hAnsi="Segoe UI" w:cs="Segoe UI"/>
+                <w:color w:val="24292E"/>
+                <w:lang w:eastAsia="zh-CN"/>
+              </w:rPr>
+            </w:pPr>
+            <w:r>
+              <w:rPr>
+                <w:rFonts w:ascii="Consolas" w:eastAsia="Times New Roman" w:hAnsi="Consolas" w:cs="Courier New"/>
+                <w:color w:val="24292E"/>
+                <w:sz w:val="20"/>
+                <w:szCs w:val="20"/>
+                <w:lang w:eastAsia="zh-CN"/>
+              </w:rPr>
+              <w:t>WALKING</w:t>
+            </w:r>
+          </w:p>
+          <w:p>
+            <w:pPr>
+              <w:numPr>
+                <w:ilvl w:val="0"/>
+                <w:numId w:val="5"/>
+              </w:numPr>
+              <w:shd w:val="clear" w:color="auto" w:fill="FFFFFF"/>
+              <w:spacing w:after="0" w:afterAutospacing="1"/>
+              <w:rPr>
+                <w:rFonts w:ascii="Segoe UI" w:eastAsia="Times New Roman" w:hAnsi="Segoe UI" w:cs="Segoe UI"/>
+                <w:color w:val="24292E"/>
+                <w:lang w:eastAsia="zh-CN"/>
+              </w:rPr>
+            </w:pPr>
+            <w:r>
+              <w:rPr>
+                <w:rFonts w:ascii="Consolas" w:eastAsia="Times New Roman" w:hAnsi="Consolas" w:cs="Courier New"/>
+                <w:color w:val="24292E"/>
+                <w:sz w:val="20"/>
+                <w:szCs w:val="20"/>
+                <w:lang w:eastAsia="zh-CN"/>
+              </w:rPr>
+              <w:t>WALKING_UPSTAIRS</w:t>
+            </w:r>
+          </w:p>
+          <w:p>
+            <w:pPr>
+              <w:numPr>
+                <w:ilvl w:val="0"/>
+                <w:numId w:val="5"/>
+              </w:numPr>
+              <w:shd w:val="clear" w:color="auto" w:fill="FFFFFF"/>
+              <w:spacing w:after="0" w:afterAutospacing="1"/>
+              <w:rPr>
+                <w:rFonts w:ascii="Segoe UI" w:eastAsia="Times New Roman" w:hAnsi="Segoe UI" w:cs="Segoe UI"/>
+                <w:color w:val="24292E"/>
+                <w:lang w:eastAsia="zh-CN"/>
+              </w:rPr>
+            </w:pPr>
+            <w:r>
+              <w:rPr>
+                <w:rFonts w:ascii="Consolas" w:eastAsia="Times New Roman" w:hAnsi="Consolas" w:cs="Courier New"/>
+                <w:color w:val="24292E"/>
+                <w:sz w:val="20"/>
+                <w:szCs w:val="20"/>
+                <w:lang w:eastAsia="zh-CN"/>
+              </w:rPr>
+              <w:t>WALKING_DOWNSTAIRS</w:t>
+            </w:r>
+          </w:p>
+          <w:p>
+            <w:pPr>
+              <w:numPr>
+                <w:ilvl w:val="0"/>
+                <w:numId w:val="5"/>
+              </w:numPr>
+              <w:shd w:val="clear" w:color="auto" w:fill="FFFFFF"/>
+              <w:spacing w:after="0" w:afterAutospacing="1"/>
+              <w:rPr>
+                <w:rFonts w:ascii="Segoe UI" w:eastAsia="Times New Roman" w:hAnsi="Segoe UI" w:cs="Segoe UI"/>
+                <w:color w:val="24292E"/>
+                <w:lang w:eastAsia="zh-CN"/>
+              </w:rPr>
+            </w:pPr>
+            <w:r>
+              <w:rPr>
+                <w:rFonts w:ascii="Consolas" w:eastAsia="Times New Roman" w:hAnsi="Consolas" w:cs="Courier New"/>
+                <w:color w:val="24292E"/>
+                <w:sz w:val="20"/>
+                <w:szCs w:val="20"/>
+                <w:lang w:eastAsia="zh-CN"/>
+              </w:rPr>
+              <w:t>SITTING</w:t>
+            </w:r>
+          </w:p>
+          <w:p>
+            <w:pPr>
+              <w:numPr>
+                <w:ilvl w:val="0"/>
+                <w:numId w:val="5"/>
+              </w:numPr>
+              <w:shd w:val="clear" w:color="auto" w:fill="FFFFFF"/>
+              <w:spacing w:after="0" w:afterAutospacing="1"/>
+              <w:rPr>
+                <w:rFonts w:ascii="Segoe UI" w:eastAsia="Times New Roman" w:hAnsi="Segoe UI" w:cs="Segoe UI"/>
+                <w:color w:val="24292E"/>
+                <w:lang w:eastAsia="zh-CN"/>
+              </w:rPr>
+            </w:pPr>
+            <w:r>
+              <w:rPr>
+                <w:rFonts w:ascii="Consolas" w:eastAsia="Times New Roman" w:hAnsi="Consolas" w:cs="Courier New"/>
+                <w:color w:val="24292E"/>
+                <w:sz w:val="20"/>
+                <w:szCs w:val="20"/>
+                <w:lang w:eastAsia="zh-CN"/>
+              </w:rPr>
+              <w:t>STANDING</w:t>
+            </w:r>
+          </w:p>
+          <w:p>
+            <w:pPr>
+              <w:numPr>
+                <w:ilvl w:val="0"/>
+                <w:numId w:val="5"/>
+              </w:numPr>
+              <w:shd w:val="clear" w:color="auto" w:fill="FFFFFF"/>
+              <w:spacing w:after="0" w:afterAutospacing="1"/>
+              <w:rPr>
+                <w:rFonts w:ascii="Segoe UI" w:eastAsia="Times New Roman" w:hAnsi="Segoe UI" w:cs="Segoe UI"/>
+                <w:color w:val="24292E"/>
+                <w:lang w:eastAsia="zh-CN"/>
+              </w:rPr>
+            </w:pPr>
+            <w:r>
+              <w:rPr>
+                <w:rFonts w:ascii="Consolas" w:eastAsia="Times New Roman" w:hAnsi="Consolas" w:cs="Courier New"/>
+                <w:color w:val="24292E"/>
+                <w:sz w:val="20"/>
+                <w:szCs w:val="20"/>
+                <w:lang w:eastAsia="zh-CN"/>
+              </w:rPr>
+              <w:t>LAYING</w:t>
+            </w:r>
+          </w:p>
           <w:p>
             <w:pPr>
               <w:pStyle w:val="Compact"/>
@@ -726,47 +1162,14 @@
             <w:pPr>
               <w:pStyle w:val="Compact"/>
             </w:pPr>
-          </w:p>
-          <w:p>
-            <w:pPr>
-              <w:pStyle w:val="Compact"/>
-            </w:pPr>
-            <w:r>
-              <w:t>==================================================================</w:t>
-            </w:r>
-          </w:p>
-          <w:p>
-            <w:pPr>
-              <w:pStyle w:val="Compact"/>
-            </w:pPr>
-          </w:p>
-          <w:p>
-            <w:pPr>
-              <w:pStyle w:val="Compact"/>
-            </w:pPr>
-            <w:r>
-              <w:t xml:space="preserve">The experiments have been carried out with a group of 30 volunteers within an age bracket of 19-48 years. Each person performed six activities (WALKING, WALKING_UPSTAIRS, WALKING_DOWNSTAIRS, SITTING, STANDING, LAYING) wearing a smartphone (Samsung Galaxy S II) on the waist. Using its embedded accelerometer and gyroscope, we captured 3-axial linear acceleration and 3-axial angular velocity at a constant rate of 50Hz. The experiments have been video-recorded to label the data manually. The obtained dataset has been randomly partitioned into two sets, where 70% of the volunteers was selected for generating the training data and 30% the test data. </w:t>
-            </w:r>
-          </w:p>
-          <w:p>
-            <w:pPr>
-              <w:pStyle w:val="Compact"/>
-            </w:pPr>
-          </w:p>
-          <w:p>
-            <w:pPr>
-              <w:pStyle w:val="Compact"/>
-            </w:pPr>
-            <w:r>
-              <w:t>The sensor signals (accelerometer and gyroscope) were pre-processed by applying noise filters and then sampled in fixed-width sliding windows of 2.56 sec and 50% overlap (128 readings/window). The sensor acceleration signal, which has gravitational and body motion components, was separated using a Butterworth low-pass filter into body acceleration and gravity. The gravitational force is assumed to have only low frequency components, therefore a filter with 0.3 Hz cutoff frequency was used. From each window, a vector of features was obtained by calculating variables from the time and frequency domain. See 'features_info.txt' for more details.</w:t>
-            </w:r>
             <w:bookmarkStart w:id="1" w:name="_GoBack"/>
             <w:bookmarkEnd w:id="1"/>
           </w:p>
         </w:tc>
         <w:tc>
           <w:tcPr>
-            <w:tcW w:w="0" w:type="auto"/>
+            <w:tcW w:w="1841" w:type="pct"/>
+            <w:gridSpan w:val="4"/>
           </w:tcPr>
           <w:p>
             <w:pPr>
@@ -7153,7 +7556,7 @@
           <w:noProof/>
         </w:rPr>
         <w:drawing>
-          <wp:inline distT="0" distB="0" distL="0" distR="0">
+          <wp:inline distT="0" distB="0" distL="0" distR="0" wp14:anchorId="624387BF" wp14:editId="53BB9336">
             <wp:extent cx="3696101" cy="2772075"/>
             <wp:effectExtent l="0" t="0" r="0" b="0"/>
             <wp:docPr id="1" name="Picture"/>
@@ -7197,7 +7600,7 @@
     </w:p>
     <w:p>
       <w:r>
-        <w:pict>
+        <w:pict w14:anchorId="5E0B5CE0">
           <v:rect id="_x0000_i1025" style="width:0;height:1.5pt" o:hralign="center" o:hrstd="t" o:hr="t"/>
         </w:pict>
       </w:r>
@@ -7414,7 +7817,7 @@
           <w:noProof/>
         </w:rPr>
         <w:drawing>
-          <wp:inline distT="0" distB="0" distL="0" distR="0">
+          <wp:inline distT="0" distB="0" distL="0" distR="0" wp14:anchorId="74F6EA8B" wp14:editId="3F90C949">
             <wp:extent cx="3696101" cy="2772075"/>
             <wp:effectExtent l="0" t="0" r="0" b="0"/>
             <wp:docPr id="2" name="Picture"/>
@@ -7470,7 +7873,7 @@
     </w:p>
     <w:p>
       <w:r>
-        <w:pict>
+        <w:pict w14:anchorId="3086D9DA">
           <v:rect id="_x0000_i1026" style="width:0;height:1.5pt" o:hralign="center" o:hrstd="t" o:hr="t"/>
         </w:pict>
       </w:r>
@@ -7716,7 +8119,7 @@
           <w:noProof/>
         </w:rPr>
         <w:drawing>
-          <wp:inline distT="0" distB="0" distL="0" distR="0">
+          <wp:inline distT="0" distB="0" distL="0" distR="0" wp14:anchorId="40603BFD" wp14:editId="46EA30CD">
             <wp:extent cx="3696101" cy="2772075"/>
             <wp:effectExtent l="0" t="0" r="0" b="0"/>
             <wp:docPr id="3" name="Picture"/>
@@ -7760,7 +8163,7 @@
     </w:p>
     <w:p>
       <w:r>
-        <w:pict>
+        <w:pict w14:anchorId="215F04C9">
           <v:rect id="_x0000_i1027" style="width:0;height:1.5pt" o:hralign="center" o:hrstd="t" o:hr="t"/>
         </w:pict>
       </w:r>
@@ -8006,7 +8409,7 @@
           <w:noProof/>
         </w:rPr>
         <w:drawing>
-          <wp:inline distT="0" distB="0" distL="0" distR="0">
+          <wp:inline distT="0" distB="0" distL="0" distR="0" wp14:anchorId="55476477" wp14:editId="2EE61414">
             <wp:extent cx="3696101" cy="2772075"/>
             <wp:effectExtent l="0" t="0" r="0" b="0"/>
             <wp:docPr id="4" name="Picture"/>
@@ -8050,7 +8453,7 @@
     </w:p>
     <w:p>
       <w:r>
-        <w:pict>
+        <w:pict w14:anchorId="4B9D1DDB">
           <v:rect id="_x0000_i1028" style="width:0;height:1.5pt" o:hralign="center" o:hrstd="t" o:hr="t"/>
         </w:pict>
       </w:r>
@@ -8296,7 +8699,7 @@
           <w:noProof/>
         </w:rPr>
         <w:drawing>
-          <wp:inline distT="0" distB="0" distL="0" distR="0">
+          <wp:inline distT="0" distB="0" distL="0" distR="0" wp14:anchorId="658F252F" wp14:editId="3F9278FB">
             <wp:extent cx="3696101" cy="2772075"/>
             <wp:effectExtent l="0" t="0" r="0" b="0"/>
             <wp:docPr id="5" name="Picture"/>
@@ -8340,7 +8743,7 @@
     </w:p>
     <w:p>
       <w:r>
-        <w:pict>
+        <w:pict w14:anchorId="71380727">
           <v:rect id="_x0000_i1029" style="width:0;height:1.5pt" o:hralign="center" o:hrstd="t" o:hr="t"/>
         </w:pict>
       </w:r>
@@ -8586,7 +8989,7 @@
           <w:noProof/>
         </w:rPr>
         <w:drawing>
-          <wp:inline distT="0" distB="0" distL="0" distR="0">
+          <wp:inline distT="0" distB="0" distL="0" distR="0" wp14:anchorId="0D77586F" wp14:editId="36885824">
             <wp:extent cx="3696101" cy="2772075"/>
             <wp:effectExtent l="0" t="0" r="0" b="0"/>
             <wp:docPr id="6" name="Picture"/>
@@ -8630,7 +9033,7 @@
     </w:p>
     <w:p>
       <w:r>
-        <w:pict>
+        <w:pict w14:anchorId="27AA314D">
           <v:rect id="_x0000_i1030" style="width:0;height:1.5pt" o:hralign="center" o:hrstd="t" o:hr="t"/>
         </w:pict>
       </w:r>
@@ -8876,7 +9279,7 @@
           <w:noProof/>
         </w:rPr>
         <w:drawing>
-          <wp:inline distT="0" distB="0" distL="0" distR="0">
+          <wp:inline distT="0" distB="0" distL="0" distR="0" wp14:anchorId="473210BE" wp14:editId="66B92495">
             <wp:extent cx="3696101" cy="2772075"/>
             <wp:effectExtent l="0" t="0" r="0" b="0"/>
             <wp:docPr id="7" name="Picture"/>
@@ -8920,7 +9323,7 @@
     </w:p>
     <w:p>
       <w:r>
-        <w:pict>
+        <w:pict w14:anchorId="67BD66FB">
           <v:rect id="_x0000_i1031" style="width:0;height:1.5pt" o:hralign="center" o:hrstd="t" o:hr="t"/>
         </w:pict>
       </w:r>
@@ -9166,7 +9569,7 @@
           <w:noProof/>
         </w:rPr>
         <w:drawing>
-          <wp:inline distT="0" distB="0" distL="0" distR="0">
+          <wp:inline distT="0" distB="0" distL="0" distR="0" wp14:anchorId="682498E0" wp14:editId="5F09C694">
             <wp:extent cx="3696101" cy="2772075"/>
             <wp:effectExtent l="0" t="0" r="0" b="0"/>
             <wp:docPr id="8" name="Picture"/>
@@ -9210,7 +9613,7 @@
     </w:p>
     <w:p>
       <w:r>
-        <w:pict>
+        <w:pict w14:anchorId="1514099D">
           <v:rect id="_x0000_i1032" style="width:0;height:1.5pt" o:hralign="center" o:hrstd="t" o:hr="t"/>
         </w:pict>
       </w:r>
@@ -9456,7 +9859,7 @@
           <w:noProof/>
         </w:rPr>
         <w:drawing>
-          <wp:inline distT="0" distB="0" distL="0" distR="0">
+          <wp:inline distT="0" distB="0" distL="0" distR="0" wp14:anchorId="3CC18A73" wp14:editId="67E94361">
             <wp:extent cx="3696101" cy="2772075"/>
             <wp:effectExtent l="0" t="0" r="0" b="0"/>
             <wp:docPr id="9" name="Picture"/>
@@ -9500,7 +9903,7 @@
     </w:p>
     <w:p>
       <w:r>
-        <w:pict>
+        <w:pict w14:anchorId="7ACAC5C3">
           <v:rect id="_x0000_i1033" style="width:0;height:1.5pt" o:hralign="center" o:hrstd="t" o:hr="t"/>
         </w:pict>
       </w:r>
@@ -9746,7 +10149,7 @@
           <w:noProof/>
         </w:rPr>
         <w:drawing>
-          <wp:inline distT="0" distB="0" distL="0" distR="0">
+          <wp:inline distT="0" distB="0" distL="0" distR="0" wp14:anchorId="5011CEC3" wp14:editId="5635F1AB">
             <wp:extent cx="3696101" cy="2772075"/>
             <wp:effectExtent l="0" t="0" r="0" b="0"/>
             <wp:docPr id="10" name="Picture"/>
@@ -9790,7 +10193,7 @@
     </w:p>
     <w:p>
       <w:r>
-        <w:pict>
+        <w:pict w14:anchorId="6E851D5C">
           <v:rect id="_x0000_i1034" style="width:0;height:1.5pt" o:hralign="center" o:hrstd="t" o:hr="t"/>
         </w:pict>
       </w:r>
@@ -10036,7 +10439,7 @@
           <w:noProof/>
         </w:rPr>
         <w:drawing>
-          <wp:inline distT="0" distB="0" distL="0" distR="0">
+          <wp:inline distT="0" distB="0" distL="0" distR="0" wp14:anchorId="03C45660" wp14:editId="1E324F68">
             <wp:extent cx="3696101" cy="2772075"/>
             <wp:effectExtent l="0" t="0" r="0" b="0"/>
             <wp:docPr id="11" name="Picture"/>
@@ -10080,7 +10483,7 @@
     </w:p>
     <w:p>
       <w:r>
-        <w:pict>
+        <w:pict w14:anchorId="0B1D1AE8">
           <v:rect id="_x0000_i1035" style="width:0;height:1.5pt" o:hralign="center" o:hrstd="t" o:hr="t"/>
         </w:pict>
       </w:r>
@@ -10326,7 +10729,7 @@
           <w:noProof/>
         </w:rPr>
         <w:drawing>
-          <wp:inline distT="0" distB="0" distL="0" distR="0">
+          <wp:inline distT="0" distB="0" distL="0" distR="0" wp14:anchorId="769DECC0" wp14:editId="239083FA">
             <wp:extent cx="3696101" cy="2772075"/>
             <wp:effectExtent l="0" t="0" r="0" b="0"/>
             <wp:docPr id="12" name="Picture"/>
@@ -10370,7 +10773,7 @@
     </w:p>
     <w:p>
       <w:r>
-        <w:pict>
+        <w:pict w14:anchorId="7A23DBF8">
           <v:rect id="_x0000_i1036" style="width:0;height:1.5pt" o:hralign="center" o:hrstd="t" o:hr="t"/>
         </w:pict>
       </w:r>
@@ -10616,7 +11019,7 @@
           <w:noProof/>
         </w:rPr>
         <w:drawing>
-          <wp:inline distT="0" distB="0" distL="0" distR="0">
+          <wp:inline distT="0" distB="0" distL="0" distR="0" wp14:anchorId="4CBAA43E" wp14:editId="2F3BAEC6">
             <wp:extent cx="3696101" cy="2772075"/>
             <wp:effectExtent l="0" t="0" r="0" b="0"/>
             <wp:docPr id="13" name="Picture"/>
@@ -10660,7 +11063,7 @@
     </w:p>
     <w:p>
       <w:r>
-        <w:pict>
+        <w:pict w14:anchorId="1FACAA03">
           <v:rect id="_x0000_i1037" style="width:0;height:1.5pt" o:hralign="center" o:hrstd="t" o:hr="t"/>
         </w:pict>
       </w:r>
@@ -10906,7 +11309,7 @@
           <w:noProof/>
         </w:rPr>
         <w:drawing>
-          <wp:inline distT="0" distB="0" distL="0" distR="0">
+          <wp:inline distT="0" distB="0" distL="0" distR="0" wp14:anchorId="3E0304E4" wp14:editId="14DF6377">
             <wp:extent cx="3696101" cy="2772075"/>
             <wp:effectExtent l="0" t="0" r="0" b="0"/>
             <wp:docPr id="14" name="Picture"/>
@@ -10950,7 +11353,7 @@
     </w:p>
     <w:p>
       <w:r>
-        <w:pict>
+        <w:pict w14:anchorId="58F78E64">
           <v:rect id="_x0000_i1038" style="width:0;height:1.5pt" o:hralign="center" o:hrstd="t" o:hr="t"/>
         </w:pict>
       </w:r>
@@ -11196,7 +11599,7 @@
           <w:noProof/>
         </w:rPr>
         <w:drawing>
-          <wp:inline distT="0" distB="0" distL="0" distR="0">
+          <wp:inline distT="0" distB="0" distL="0" distR="0" wp14:anchorId="2C1E7B14" wp14:editId="2864858F">
             <wp:extent cx="3696101" cy="2772075"/>
             <wp:effectExtent l="0" t="0" r="0" b="0"/>
             <wp:docPr id="15" name="Picture"/>
@@ -11240,7 +11643,7 @@
     </w:p>
     <w:p>
       <w:r>
-        <w:pict>
+        <w:pict w14:anchorId="336489E1">
           <v:rect id="_x0000_i1039" style="width:0;height:1.5pt" o:hralign="center" o:hrstd="t" o:hr="t"/>
         </w:pict>
       </w:r>
@@ -11486,7 +11889,7 @@
           <w:noProof/>
         </w:rPr>
         <w:drawing>
-          <wp:inline distT="0" distB="0" distL="0" distR="0">
+          <wp:inline distT="0" distB="0" distL="0" distR="0" wp14:anchorId="330A48CB" wp14:editId="2C97553C">
             <wp:extent cx="3696101" cy="2772075"/>
             <wp:effectExtent l="0" t="0" r="0" b="0"/>
             <wp:docPr id="16" name="Picture"/>
@@ -11530,7 +11933,7 @@
     </w:p>
     <w:p>
       <w:r>
-        <w:pict>
+        <w:pict w14:anchorId="44ADAF32">
           <v:rect id="_x0000_i1040" style="width:0;height:1.5pt" o:hralign="center" o:hrstd="t" o:hr="t"/>
         </w:pict>
       </w:r>
@@ -11776,7 +12179,7 @@
           <w:noProof/>
         </w:rPr>
         <w:drawing>
-          <wp:inline distT="0" distB="0" distL="0" distR="0">
+          <wp:inline distT="0" distB="0" distL="0" distR="0" wp14:anchorId="5626E72E" wp14:editId="2D7FBDA2">
             <wp:extent cx="3696101" cy="2772075"/>
             <wp:effectExtent l="0" t="0" r="0" b="0"/>
             <wp:docPr id="17" name="Picture"/>
@@ -11820,7 +12223,7 @@
     </w:p>
     <w:p>
       <w:r>
-        <w:pict>
+        <w:pict w14:anchorId="189AB53D">
           <v:rect id="_x0000_i1041" style="width:0;height:1.5pt" o:hralign="center" o:hrstd="t" o:hr="t"/>
         </w:pict>
       </w:r>
@@ -12066,7 +12469,7 @@
           <w:noProof/>
         </w:rPr>
         <w:drawing>
-          <wp:inline distT="0" distB="0" distL="0" distR="0">
+          <wp:inline distT="0" distB="0" distL="0" distR="0" wp14:anchorId="0227A048" wp14:editId="453CA9B2">
             <wp:extent cx="3696101" cy="2772075"/>
             <wp:effectExtent l="0" t="0" r="0" b="0"/>
             <wp:docPr id="18" name="Picture"/>
@@ -12110,7 +12513,7 @@
     </w:p>
     <w:p>
       <w:r>
-        <w:pict>
+        <w:pict w14:anchorId="4346ECB4">
           <v:rect id="_x0000_i1042" style="width:0;height:1.5pt" o:hralign="center" o:hrstd="t" o:hr="t"/>
         </w:pict>
       </w:r>
@@ -12356,7 +12759,7 @@
           <w:noProof/>
         </w:rPr>
         <w:drawing>
-          <wp:inline distT="0" distB="0" distL="0" distR="0">
+          <wp:inline distT="0" distB="0" distL="0" distR="0" wp14:anchorId="12F39A79" wp14:editId="2679C8B5">
             <wp:extent cx="3696101" cy="2772075"/>
             <wp:effectExtent l="0" t="0" r="0" b="0"/>
             <wp:docPr id="19" name="Picture"/>
@@ -12400,7 +12803,7 @@
     </w:p>
     <w:p>
       <w:r>
-        <w:pict>
+        <w:pict w14:anchorId="29159CCD">
           <v:rect id="_x0000_i1043" style="width:0;height:1.5pt" o:hralign="center" o:hrstd="t" o:hr="t"/>
         </w:pict>
       </w:r>
@@ -12646,7 +13049,7 @@
           <w:noProof/>
         </w:rPr>
         <w:drawing>
-          <wp:inline distT="0" distB="0" distL="0" distR="0">
+          <wp:inline distT="0" distB="0" distL="0" distR="0" wp14:anchorId="3D2D1E2B" wp14:editId="06EB2C38">
             <wp:extent cx="3696101" cy="2772075"/>
             <wp:effectExtent l="0" t="0" r="0" b="0"/>
             <wp:docPr id="20" name="Picture"/>
@@ -12690,7 +13093,7 @@
     </w:p>
     <w:p>
       <w:r>
-        <w:pict>
+        <w:pict w14:anchorId="070C1698">
           <v:rect id="_x0000_i1044" style="width:0;height:1.5pt" o:hralign="center" o:hrstd="t" o:hr="t"/>
         </w:pict>
       </w:r>
@@ -12936,7 +13339,7 @@
           <w:noProof/>
         </w:rPr>
         <w:drawing>
-          <wp:inline distT="0" distB="0" distL="0" distR="0">
+          <wp:inline distT="0" distB="0" distL="0" distR="0" wp14:anchorId="75CB8C2C" wp14:editId="1CCD74B7">
             <wp:extent cx="3696101" cy="2772075"/>
             <wp:effectExtent l="0" t="0" r="0" b="0"/>
             <wp:docPr id="21" name="Picture"/>
@@ -12980,7 +13383,7 @@
     </w:p>
     <w:p>
       <w:r>
-        <w:pict>
+        <w:pict w14:anchorId="1103465B">
           <v:rect id="_x0000_i1045" style="width:0;height:1.5pt" o:hralign="center" o:hrstd="t" o:hr="t"/>
         </w:pict>
       </w:r>
@@ -13226,7 +13629,7 @@
           <w:noProof/>
         </w:rPr>
         <w:drawing>
-          <wp:inline distT="0" distB="0" distL="0" distR="0">
+          <wp:inline distT="0" distB="0" distL="0" distR="0" wp14:anchorId="45AEDB8A" wp14:editId="602905BD">
             <wp:extent cx="3696101" cy="2772075"/>
             <wp:effectExtent l="0" t="0" r="0" b="0"/>
             <wp:docPr id="22" name="Picture"/>
@@ -13270,7 +13673,7 @@
     </w:p>
     <w:p>
       <w:r>
-        <w:pict>
+        <w:pict w14:anchorId="20CDFDE0">
           <v:rect id="_x0000_i1046" style="width:0;height:1.5pt" o:hralign="center" o:hrstd="t" o:hr="t"/>
         </w:pict>
       </w:r>
@@ -13516,7 +13919,7 @@
           <w:noProof/>
         </w:rPr>
         <w:drawing>
-          <wp:inline distT="0" distB="0" distL="0" distR="0">
+          <wp:inline distT="0" distB="0" distL="0" distR="0" wp14:anchorId="19914887" wp14:editId="759827D3">
             <wp:extent cx="3696101" cy="2772075"/>
             <wp:effectExtent l="0" t="0" r="0" b="0"/>
             <wp:docPr id="23" name="Picture"/>
@@ -13560,7 +13963,7 @@
     </w:p>
     <w:p>
       <w:r>
-        <w:pict>
+        <w:pict w14:anchorId="693CC01D">
           <v:rect id="_x0000_i1047" style="width:0;height:1.5pt" o:hralign="center" o:hrstd="t" o:hr="t"/>
         </w:pict>
       </w:r>
@@ -13806,7 +14209,7 @@
           <w:noProof/>
         </w:rPr>
         <w:drawing>
-          <wp:inline distT="0" distB="0" distL="0" distR="0">
+          <wp:inline distT="0" distB="0" distL="0" distR="0" wp14:anchorId="5AA2F91E" wp14:editId="393BD2E9">
             <wp:extent cx="3696101" cy="2772075"/>
             <wp:effectExtent l="0" t="0" r="0" b="0"/>
             <wp:docPr id="24" name="Picture"/>
@@ -13850,7 +14253,7 @@
     </w:p>
     <w:p>
       <w:r>
-        <w:pict>
+        <w:pict w14:anchorId="4716F469">
           <v:rect id="_x0000_i1048" style="width:0;height:1.5pt" o:hralign="center" o:hrstd="t" o:hr="t"/>
         </w:pict>
       </w:r>
@@ -14096,7 +14499,7 @@
           <w:noProof/>
         </w:rPr>
         <w:drawing>
-          <wp:inline distT="0" distB="0" distL="0" distR="0">
+          <wp:inline distT="0" distB="0" distL="0" distR="0" wp14:anchorId="56AB29B9" wp14:editId="7F6C8647">
             <wp:extent cx="3696101" cy="2772075"/>
             <wp:effectExtent l="0" t="0" r="0" b="0"/>
             <wp:docPr id="25" name="Picture"/>
@@ -14140,7 +14543,7 @@
     </w:p>
     <w:p>
       <w:r>
-        <w:pict>
+        <w:pict w14:anchorId="01685D77">
           <v:rect id="_x0000_i1049" style="width:0;height:1.5pt" o:hralign="center" o:hrstd="t" o:hr="t"/>
         </w:pict>
       </w:r>
@@ -14386,7 +14789,7 @@
           <w:noProof/>
         </w:rPr>
         <w:drawing>
-          <wp:inline distT="0" distB="0" distL="0" distR="0">
+          <wp:inline distT="0" distB="0" distL="0" distR="0" wp14:anchorId="1BD64186" wp14:editId="059C7A5D">
             <wp:extent cx="3696101" cy="2772075"/>
             <wp:effectExtent l="0" t="0" r="0" b="0"/>
             <wp:docPr id="26" name="Picture"/>
@@ -14430,7 +14833,7 @@
     </w:p>
     <w:p>
       <w:r>
-        <w:pict>
+        <w:pict w14:anchorId="5F0F081B">
           <v:rect id="_x0000_i1050" style="width:0;height:1.5pt" o:hralign="center" o:hrstd="t" o:hr="t"/>
         </w:pict>
       </w:r>
@@ -14676,7 +15079,7 @@
           <w:noProof/>
         </w:rPr>
         <w:drawing>
-          <wp:inline distT="0" distB="0" distL="0" distR="0">
+          <wp:inline distT="0" distB="0" distL="0" distR="0" wp14:anchorId="5EB6CC7C" wp14:editId="25CF9CF2">
             <wp:extent cx="3696101" cy="2772075"/>
             <wp:effectExtent l="0" t="0" r="0" b="0"/>
             <wp:docPr id="27" name="Picture"/>
@@ -14720,7 +15123,7 @@
     </w:p>
     <w:p>
       <w:r>
-        <w:pict>
+        <w:pict w14:anchorId="28C4B8F9">
           <v:rect id="_x0000_i1051" style="width:0;height:1.5pt" o:hralign="center" o:hrstd="t" o:hr="t"/>
         </w:pict>
       </w:r>
@@ -14966,7 +15369,7 @@
           <w:noProof/>
         </w:rPr>
         <w:drawing>
-          <wp:inline distT="0" distB="0" distL="0" distR="0">
+          <wp:inline distT="0" distB="0" distL="0" distR="0" wp14:anchorId="1DF8DFC2" wp14:editId="6FACCAE6">
             <wp:extent cx="3696101" cy="2772075"/>
             <wp:effectExtent l="0" t="0" r="0" b="0"/>
             <wp:docPr id="28" name="Picture"/>
@@ -15010,7 +15413,7 @@
     </w:p>
     <w:p>
       <w:r>
-        <w:pict>
+        <w:pict w14:anchorId="52F0C6F3">
           <v:rect id="_x0000_i1052" style="width:0;height:1.5pt" o:hralign="center" o:hrstd="t" o:hr="t"/>
         </w:pict>
       </w:r>
@@ -15256,7 +15659,7 @@
           <w:noProof/>
         </w:rPr>
         <w:drawing>
-          <wp:inline distT="0" distB="0" distL="0" distR="0">
+          <wp:inline distT="0" distB="0" distL="0" distR="0" wp14:anchorId="7A0D399B" wp14:editId="6867EDA3">
             <wp:extent cx="3696101" cy="2772075"/>
             <wp:effectExtent l="0" t="0" r="0" b="0"/>
             <wp:docPr id="29" name="Picture"/>
@@ -15300,7 +15703,7 @@
     </w:p>
     <w:p>
       <w:r>
-        <w:pict>
+        <w:pict w14:anchorId="761469A4">
           <v:rect id="_x0000_i1053" style="width:0;height:1.5pt" o:hralign="center" o:hrstd="t" o:hr="t"/>
         </w:pict>
       </w:r>
@@ -15546,7 +15949,7 @@
           <w:noProof/>
         </w:rPr>
         <w:drawing>
-          <wp:inline distT="0" distB="0" distL="0" distR="0">
+          <wp:inline distT="0" distB="0" distL="0" distR="0" wp14:anchorId="0825BA35" wp14:editId="2A654006">
             <wp:extent cx="3696101" cy="2772075"/>
             <wp:effectExtent l="0" t="0" r="0" b="0"/>
             <wp:docPr id="30" name="Picture"/>
@@ -15590,7 +15993,7 @@
     </w:p>
     <w:p>
       <w:r>
-        <w:pict>
+        <w:pict w14:anchorId="0955E593">
           <v:rect id="_x0000_i1054" style="width:0;height:1.5pt" o:hralign="center" o:hrstd="t" o:hr="t"/>
         </w:pict>
       </w:r>
@@ -15836,7 +16239,7 @@
           <w:noProof/>
         </w:rPr>
         <w:drawing>
-          <wp:inline distT="0" distB="0" distL="0" distR="0">
+          <wp:inline distT="0" distB="0" distL="0" distR="0" wp14:anchorId="3F54DF24" wp14:editId="36013E65">
             <wp:extent cx="3696101" cy="2772075"/>
             <wp:effectExtent l="0" t="0" r="0" b="0"/>
             <wp:docPr id="31" name="Picture"/>
@@ -15880,7 +16283,7 @@
     </w:p>
     <w:p>
       <w:r>
-        <w:pict>
+        <w:pict w14:anchorId="68C38C1E">
           <v:rect id="_x0000_i1055" style="width:0;height:1.5pt" o:hralign="center" o:hrstd="t" o:hr="t"/>
         </w:pict>
       </w:r>
@@ -16126,7 +16529,7 @@
           <w:noProof/>
         </w:rPr>
         <w:drawing>
-          <wp:inline distT="0" distB="0" distL="0" distR="0">
+          <wp:inline distT="0" distB="0" distL="0" distR="0" wp14:anchorId="30E35C87" wp14:editId="1D6163AA">
             <wp:extent cx="3696101" cy="2772075"/>
             <wp:effectExtent l="0" t="0" r="0" b="0"/>
             <wp:docPr id="32" name="Picture"/>
@@ -16170,7 +16573,7 @@
     </w:p>
     <w:p>
       <w:r>
-        <w:pict>
+        <w:pict w14:anchorId="3C392236">
           <v:rect id="_x0000_i1056" style="width:0;height:1.5pt" o:hralign="center" o:hrstd="t" o:hr="t"/>
         </w:pict>
       </w:r>
@@ -16416,7 +16819,7 @@
           <w:noProof/>
         </w:rPr>
         <w:drawing>
-          <wp:inline distT="0" distB="0" distL="0" distR="0">
+          <wp:inline distT="0" distB="0" distL="0" distR="0" wp14:anchorId="76E246F5" wp14:editId="61C920EF">
             <wp:extent cx="3696101" cy="2772075"/>
             <wp:effectExtent l="0" t="0" r="0" b="0"/>
             <wp:docPr id="33" name="Picture"/>
@@ -16460,7 +16863,7 @@
     </w:p>
     <w:p>
       <w:r>
-        <w:pict>
+        <w:pict w14:anchorId="7C015B72">
           <v:rect id="_x0000_i1057" style="width:0;height:1.5pt" o:hralign="center" o:hrstd="t" o:hr="t"/>
         </w:pict>
       </w:r>
@@ -16706,7 +17109,7 @@
           <w:noProof/>
         </w:rPr>
         <w:drawing>
-          <wp:inline distT="0" distB="0" distL="0" distR="0">
+          <wp:inline distT="0" distB="0" distL="0" distR="0" wp14:anchorId="5B1E1076" wp14:editId="2B6A5603">
             <wp:extent cx="3696101" cy="2772075"/>
             <wp:effectExtent l="0" t="0" r="0" b="0"/>
             <wp:docPr id="34" name="Picture"/>
@@ -16750,7 +17153,7 @@
     </w:p>
     <w:p>
       <w:r>
-        <w:pict>
+        <w:pict w14:anchorId="29726E15">
           <v:rect id="_x0000_i1058" style="width:0;height:1.5pt" o:hralign="center" o:hrstd="t" o:hr="t"/>
         </w:pict>
       </w:r>
@@ -16996,7 +17399,7 @@
           <w:noProof/>
         </w:rPr>
         <w:drawing>
-          <wp:inline distT="0" distB="0" distL="0" distR="0">
+          <wp:inline distT="0" distB="0" distL="0" distR="0" wp14:anchorId="25F5EFED" wp14:editId="670217D5">
             <wp:extent cx="3696101" cy="2772075"/>
             <wp:effectExtent l="0" t="0" r="0" b="0"/>
             <wp:docPr id="35" name="Picture"/>
@@ -17040,7 +17443,7 @@
     </w:p>
     <w:p>
       <w:r>
-        <w:pict>
+        <w:pict w14:anchorId="5659442F">
           <v:rect id="_x0000_i1059" style="width:0;height:1.5pt" o:hralign="center" o:hrstd="t" o:hr="t"/>
         </w:pict>
       </w:r>
@@ -17286,7 +17689,7 @@
           <w:noProof/>
         </w:rPr>
         <w:drawing>
-          <wp:inline distT="0" distB="0" distL="0" distR="0">
+          <wp:inline distT="0" distB="0" distL="0" distR="0" wp14:anchorId="399997F1" wp14:editId="5466BC5C">
             <wp:extent cx="3696101" cy="2772075"/>
             <wp:effectExtent l="0" t="0" r="0" b="0"/>
             <wp:docPr id="36" name="Picture"/>
@@ -17330,7 +17733,7 @@
     </w:p>
     <w:p>
       <w:r>
-        <w:pict>
+        <w:pict w14:anchorId="0454FE07">
           <v:rect id="_x0000_i1060" style="width:0;height:1.5pt" o:hralign="center" o:hrstd="t" o:hr="t"/>
         </w:pict>
       </w:r>
@@ -17576,7 +17979,7 @@
           <w:noProof/>
         </w:rPr>
         <w:drawing>
-          <wp:inline distT="0" distB="0" distL="0" distR="0">
+          <wp:inline distT="0" distB="0" distL="0" distR="0" wp14:anchorId="4BA1F589" wp14:editId="1F555BF1">
             <wp:extent cx="3696101" cy="2772075"/>
             <wp:effectExtent l="0" t="0" r="0" b="0"/>
             <wp:docPr id="37" name="Picture"/>
@@ -17620,7 +18023,7 @@
     </w:p>
     <w:p>
       <w:r>
-        <w:pict>
+        <w:pict w14:anchorId="28B4F7DB">
           <v:rect id="_x0000_i1061" style="width:0;height:1.5pt" o:hralign="center" o:hrstd="t" o:hr="t"/>
         </w:pict>
       </w:r>
@@ -17866,7 +18269,7 @@
           <w:noProof/>
         </w:rPr>
         <w:drawing>
-          <wp:inline distT="0" distB="0" distL="0" distR="0">
+          <wp:inline distT="0" distB="0" distL="0" distR="0" wp14:anchorId="41955517" wp14:editId="18EE269A">
             <wp:extent cx="3696101" cy="2772075"/>
             <wp:effectExtent l="0" t="0" r="0" b="0"/>
             <wp:docPr id="38" name="Picture"/>
@@ -17910,7 +18313,7 @@
     </w:p>
     <w:p>
       <w:r>
-        <w:pict>
+        <w:pict w14:anchorId="034BB438">
           <v:rect id="_x0000_i1062" style="width:0;height:1.5pt" o:hralign="center" o:hrstd="t" o:hr="t"/>
         </w:pict>
       </w:r>
@@ -18156,7 +18559,7 @@
           <w:noProof/>
         </w:rPr>
         <w:drawing>
-          <wp:inline distT="0" distB="0" distL="0" distR="0">
+          <wp:inline distT="0" distB="0" distL="0" distR="0" wp14:anchorId="0A4D8CC2" wp14:editId="5C1D9BBC">
             <wp:extent cx="3696101" cy="2772075"/>
             <wp:effectExtent l="0" t="0" r="0" b="0"/>
             <wp:docPr id="39" name="Picture"/>
@@ -18200,7 +18603,7 @@
     </w:p>
     <w:p>
       <w:r>
-        <w:pict>
+        <w:pict w14:anchorId="76EC6109">
           <v:rect id="_x0000_i1063" style="width:0;height:1.5pt" o:hralign="center" o:hrstd="t" o:hr="t"/>
         </w:pict>
       </w:r>
@@ -18446,7 +18849,7 @@
           <w:noProof/>
         </w:rPr>
         <w:drawing>
-          <wp:inline distT="0" distB="0" distL="0" distR="0">
+          <wp:inline distT="0" distB="0" distL="0" distR="0" wp14:anchorId="6553A0CF" wp14:editId="544D1FDB">
             <wp:extent cx="3696101" cy="2772075"/>
             <wp:effectExtent l="0" t="0" r="0" b="0"/>
             <wp:docPr id="40" name="Picture"/>
@@ -18490,7 +18893,7 @@
     </w:p>
     <w:p>
       <w:r>
-        <w:pict>
+        <w:pict w14:anchorId="2DCBFBA9">
           <v:rect id="_x0000_i1064" style="width:0;height:1.5pt" o:hralign="center" o:hrstd="t" o:hr="t"/>
         </w:pict>
       </w:r>
@@ -18736,7 +19139,7 @@
           <w:noProof/>
         </w:rPr>
         <w:drawing>
-          <wp:inline distT="0" distB="0" distL="0" distR="0">
+          <wp:inline distT="0" distB="0" distL="0" distR="0" wp14:anchorId="058259D7" wp14:editId="74BD3F9B">
             <wp:extent cx="3696101" cy="2772075"/>
             <wp:effectExtent l="0" t="0" r="0" b="0"/>
             <wp:docPr id="41" name="Picture"/>
@@ -18780,7 +19183,7 @@
     </w:p>
     <w:p>
       <w:r>
-        <w:pict>
+        <w:pict w14:anchorId="1B3E077C">
           <v:rect id="_x0000_i1065" style="width:0;height:1.5pt" o:hralign="center" o:hrstd="t" o:hr="t"/>
         </w:pict>
       </w:r>
@@ -19026,7 +19429,7 @@
           <w:noProof/>
         </w:rPr>
         <w:drawing>
-          <wp:inline distT="0" distB="0" distL="0" distR="0">
+          <wp:inline distT="0" distB="0" distL="0" distR="0" wp14:anchorId="35B1E25C" wp14:editId="0445B3C0">
             <wp:extent cx="3696101" cy="2772075"/>
             <wp:effectExtent l="0" t="0" r="0" b="0"/>
             <wp:docPr id="42" name="Picture"/>
@@ -19070,7 +19473,7 @@
     </w:p>
     <w:p>
       <w:r>
-        <w:pict>
+        <w:pict w14:anchorId="010D7571">
           <v:rect id="_x0000_i1066" style="width:0;height:1.5pt" o:hralign="center" o:hrstd="t" o:hr="t"/>
         </w:pict>
       </w:r>
@@ -19316,7 +19719,7 @@
           <w:noProof/>
         </w:rPr>
         <w:drawing>
-          <wp:inline distT="0" distB="0" distL="0" distR="0">
+          <wp:inline distT="0" distB="0" distL="0" distR="0" wp14:anchorId="7C5F155D" wp14:editId="66C37C28">
             <wp:extent cx="3696101" cy="2772075"/>
             <wp:effectExtent l="0" t="0" r="0" b="0"/>
             <wp:docPr id="43" name="Picture"/>
@@ -19360,7 +19763,7 @@
     </w:p>
     <w:p>
       <w:r>
-        <w:pict>
+        <w:pict w14:anchorId="747EFB25">
           <v:rect id="_x0000_i1067" style="width:0;height:1.5pt" o:hralign="center" o:hrstd="t" o:hr="t"/>
         </w:pict>
       </w:r>
@@ -19606,7 +20009,7 @@
           <w:noProof/>
         </w:rPr>
         <w:drawing>
-          <wp:inline distT="0" distB="0" distL="0" distR="0">
+          <wp:inline distT="0" distB="0" distL="0" distR="0" wp14:anchorId="4675BADE" wp14:editId="2D8EBD60">
             <wp:extent cx="3696101" cy="2772075"/>
             <wp:effectExtent l="0" t="0" r="0" b="0"/>
             <wp:docPr id="44" name="Picture"/>
@@ -19650,7 +20053,7 @@
     </w:p>
     <w:p>
       <w:r>
-        <w:pict>
+        <w:pict w14:anchorId="5803E6D6">
           <v:rect id="_x0000_i1068" style="width:0;height:1.5pt" o:hralign="center" o:hrstd="t" o:hr="t"/>
         </w:pict>
       </w:r>
@@ -19896,7 +20299,7 @@
           <w:noProof/>
         </w:rPr>
         <w:drawing>
-          <wp:inline distT="0" distB="0" distL="0" distR="0">
+          <wp:inline distT="0" distB="0" distL="0" distR="0" wp14:anchorId="28BB8D37" wp14:editId="3E2538EB">
             <wp:extent cx="3696101" cy="2772075"/>
             <wp:effectExtent l="0" t="0" r="0" b="0"/>
             <wp:docPr id="45" name="Picture"/>
@@ -19940,7 +20343,7 @@
     </w:p>
     <w:p>
       <w:r>
-        <w:pict>
+        <w:pict w14:anchorId="35056338">
           <v:rect id="_x0000_i1069" style="width:0;height:1.5pt" o:hralign="center" o:hrstd="t" o:hr="t"/>
         </w:pict>
       </w:r>
@@ -20186,7 +20589,7 @@
           <w:noProof/>
         </w:rPr>
         <w:drawing>
-          <wp:inline distT="0" distB="0" distL="0" distR="0">
+          <wp:inline distT="0" distB="0" distL="0" distR="0" wp14:anchorId="2ABC18A3" wp14:editId="0D09EF06">
             <wp:extent cx="3696101" cy="2772075"/>
             <wp:effectExtent l="0" t="0" r="0" b="0"/>
             <wp:docPr id="46" name="Picture"/>
@@ -20230,7 +20633,7 @@
     </w:p>
     <w:p>
       <w:r>
-        <w:pict>
+        <w:pict w14:anchorId="5123696F">
           <v:rect id="_x0000_i1070" style="width:0;height:1.5pt" o:hralign="center" o:hrstd="t" o:hr="t"/>
         </w:pict>
       </w:r>
@@ -20476,7 +20879,7 @@
           <w:noProof/>
         </w:rPr>
         <w:drawing>
-          <wp:inline distT="0" distB="0" distL="0" distR="0">
+          <wp:inline distT="0" distB="0" distL="0" distR="0" wp14:anchorId="5690A043" wp14:editId="05611B7C">
             <wp:extent cx="3696101" cy="2772075"/>
             <wp:effectExtent l="0" t="0" r="0" b="0"/>
             <wp:docPr id="47" name="Picture"/>
@@ -20520,7 +20923,7 @@
     </w:p>
     <w:p>
       <w:r>
-        <w:pict>
+        <w:pict w14:anchorId="79682229">
           <v:rect id="_x0000_i1071" style="width:0;height:1.5pt" o:hralign="center" o:hrstd="t" o:hr="t"/>
         </w:pict>
       </w:r>
@@ -20766,7 +21169,7 @@
           <w:noProof/>
         </w:rPr>
         <w:drawing>
-          <wp:inline distT="0" distB="0" distL="0" distR="0">
+          <wp:inline distT="0" distB="0" distL="0" distR="0" wp14:anchorId="2AF36EFD" wp14:editId="57F5AF8F">
             <wp:extent cx="3696101" cy="2772075"/>
             <wp:effectExtent l="0" t="0" r="0" b="0"/>
             <wp:docPr id="48" name="Picture"/>
@@ -20810,7 +21213,7 @@
     </w:p>
     <w:p>
       <w:r>
-        <w:pict>
+        <w:pict w14:anchorId="075CDE04">
           <v:rect id="_x0000_i1072" style="width:0;height:1.5pt" o:hralign="center" o:hrstd="t" o:hr="t"/>
         </w:pict>
       </w:r>
@@ -21056,7 +21459,7 @@
           <w:noProof/>
         </w:rPr>
         <w:drawing>
-          <wp:inline distT="0" distB="0" distL="0" distR="0">
+          <wp:inline distT="0" distB="0" distL="0" distR="0" wp14:anchorId="10BDE37F" wp14:editId="5FCD40C6">
             <wp:extent cx="3696101" cy="2772075"/>
             <wp:effectExtent l="0" t="0" r="0" b="0"/>
             <wp:docPr id="49" name="Picture"/>
@@ -21100,7 +21503,7 @@
     </w:p>
     <w:p>
       <w:r>
-        <w:pict>
+        <w:pict w14:anchorId="603ACA43">
           <v:rect id="_x0000_i1073" style="width:0;height:1.5pt" o:hralign="center" o:hrstd="t" o:hr="t"/>
         </w:pict>
       </w:r>
@@ -21346,7 +21749,7 @@
           <w:noProof/>
         </w:rPr>
         <w:drawing>
-          <wp:inline distT="0" distB="0" distL="0" distR="0">
+          <wp:inline distT="0" distB="0" distL="0" distR="0" wp14:anchorId="4A6E607A" wp14:editId="077816FE">
             <wp:extent cx="3696101" cy="2772075"/>
             <wp:effectExtent l="0" t="0" r="0" b="0"/>
             <wp:docPr id="50" name="Picture"/>
@@ -21390,7 +21793,7 @@
     </w:p>
     <w:p>
       <w:r>
-        <w:pict>
+        <w:pict w14:anchorId="2516CC9E">
           <v:rect id="_x0000_i1074" style="width:0;height:1.5pt" o:hralign="center" o:hrstd="t" o:hr="t"/>
         </w:pict>
       </w:r>
@@ -21636,7 +22039,7 @@
           <w:noProof/>
         </w:rPr>
         <w:drawing>
-          <wp:inline distT="0" distB="0" distL="0" distR="0">
+          <wp:inline distT="0" distB="0" distL="0" distR="0" wp14:anchorId="76B481AB" wp14:editId="05DF66C6">
             <wp:extent cx="3696101" cy="2772075"/>
             <wp:effectExtent l="0" t="0" r="0" b="0"/>
             <wp:docPr id="51" name="Picture"/>
@@ -21680,7 +22083,7 @@
     </w:p>
     <w:p>
       <w:r>
-        <w:pict>
+        <w:pict w14:anchorId="667671E6">
           <v:rect id="_x0000_i1075" style="width:0;height:1.5pt" o:hralign="center" o:hrstd="t" o:hr="t"/>
         </w:pict>
       </w:r>
@@ -21926,7 +22329,7 @@
           <w:noProof/>
         </w:rPr>
         <w:drawing>
-          <wp:inline distT="0" distB="0" distL="0" distR="0">
+          <wp:inline distT="0" distB="0" distL="0" distR="0" wp14:anchorId="68FC78B1" wp14:editId="38AF0CF8">
             <wp:extent cx="3696101" cy="2772075"/>
             <wp:effectExtent l="0" t="0" r="0" b="0"/>
             <wp:docPr id="52" name="Picture"/>
@@ -21970,7 +22373,7 @@
     </w:p>
     <w:p>
       <w:r>
-        <w:pict>
+        <w:pict w14:anchorId="2E916ACC">
           <v:rect id="_x0000_i1076" style="width:0;height:1.5pt" o:hralign="center" o:hrstd="t" o:hr="t"/>
         </w:pict>
       </w:r>
@@ -22216,7 +22619,7 @@
           <w:noProof/>
         </w:rPr>
         <w:drawing>
-          <wp:inline distT="0" distB="0" distL="0" distR="0">
+          <wp:inline distT="0" distB="0" distL="0" distR="0" wp14:anchorId="1BBAF2BF" wp14:editId="6DFF4CAB">
             <wp:extent cx="3696101" cy="2772075"/>
             <wp:effectExtent l="0" t="0" r="0" b="0"/>
             <wp:docPr id="53" name="Picture"/>
@@ -22260,7 +22663,7 @@
     </w:p>
     <w:p>
       <w:r>
-        <w:pict>
+        <w:pict w14:anchorId="762D40AB">
           <v:rect id="_x0000_i1077" style="width:0;height:1.5pt" o:hralign="center" o:hrstd="t" o:hr="t"/>
         </w:pict>
       </w:r>
@@ -22506,7 +22909,7 @@
           <w:noProof/>
         </w:rPr>
         <w:drawing>
-          <wp:inline distT="0" distB="0" distL="0" distR="0">
+          <wp:inline distT="0" distB="0" distL="0" distR="0" wp14:anchorId="4116C666" wp14:editId="21C60EA6">
             <wp:extent cx="3696101" cy="2772075"/>
             <wp:effectExtent l="0" t="0" r="0" b="0"/>
             <wp:docPr id="54" name="Picture"/>
@@ -22550,7 +22953,7 @@
     </w:p>
     <w:p>
       <w:r>
-        <w:pict>
+        <w:pict w14:anchorId="462CB6BE">
           <v:rect id="_x0000_i1078" style="width:0;height:1.5pt" o:hralign="center" o:hrstd="t" o:hr="t"/>
         </w:pict>
       </w:r>
@@ -22796,7 +23199,7 @@
           <w:noProof/>
         </w:rPr>
         <w:drawing>
-          <wp:inline distT="0" distB="0" distL="0" distR="0">
+          <wp:inline distT="0" distB="0" distL="0" distR="0" wp14:anchorId="3C6B78F5" wp14:editId="020C11FE">
             <wp:extent cx="3696101" cy="2772075"/>
             <wp:effectExtent l="0" t="0" r="0" b="0"/>
             <wp:docPr id="55" name="Picture"/>
@@ -22840,7 +23243,7 @@
     </w:p>
     <w:p>
       <w:r>
-        <w:pict>
+        <w:pict w14:anchorId="241AFF96">
           <v:rect id="_x0000_i1079" style="width:0;height:1.5pt" o:hralign="center" o:hrstd="t" o:hr="t"/>
         </w:pict>
       </w:r>
@@ -23086,7 +23489,7 @@
           <w:noProof/>
         </w:rPr>
         <w:drawing>
-          <wp:inline distT="0" distB="0" distL="0" distR="0">
+          <wp:inline distT="0" distB="0" distL="0" distR="0" wp14:anchorId="3ACBEDD1" wp14:editId="3C6F50FB">
             <wp:extent cx="3696101" cy="2772075"/>
             <wp:effectExtent l="0" t="0" r="0" b="0"/>
             <wp:docPr id="56" name="Picture"/>
@@ -23130,7 +23533,7 @@
     </w:p>
     <w:p>
       <w:r>
-        <w:pict>
+        <w:pict w14:anchorId="15826FCC">
           <v:rect id="_x0000_i1080" style="width:0;height:1.5pt" o:hralign="center" o:hrstd="t" o:hr="t"/>
         </w:pict>
       </w:r>
@@ -23376,7 +23779,7 @@
           <w:noProof/>
         </w:rPr>
         <w:drawing>
-          <wp:inline distT="0" distB="0" distL="0" distR="0">
+          <wp:inline distT="0" distB="0" distL="0" distR="0" wp14:anchorId="4807AAF1" wp14:editId="6935C47A">
             <wp:extent cx="3696101" cy="2772075"/>
             <wp:effectExtent l="0" t="0" r="0" b="0"/>
             <wp:docPr id="57" name="Picture"/>
@@ -23420,7 +23823,7 @@
     </w:p>
     <w:p>
       <w:r>
-        <w:pict>
+        <w:pict w14:anchorId="4EBF6FDC">
           <v:rect id="_x0000_i1081" style="width:0;height:1.5pt" o:hralign="center" o:hrstd="t" o:hr="t"/>
         </w:pict>
       </w:r>
@@ -23666,7 +24069,7 @@
           <w:noProof/>
         </w:rPr>
         <w:drawing>
-          <wp:inline distT="0" distB="0" distL="0" distR="0">
+          <wp:inline distT="0" distB="0" distL="0" distR="0" wp14:anchorId="21332836" wp14:editId="429A5890">
             <wp:extent cx="3696101" cy="2772075"/>
             <wp:effectExtent l="0" t="0" r="0" b="0"/>
             <wp:docPr id="58" name="Picture"/>
@@ -23710,7 +24113,7 @@
     </w:p>
     <w:p>
       <w:r>
-        <w:pict>
+        <w:pict w14:anchorId="364467F3">
           <v:rect id="_x0000_i1082" style="width:0;height:1.5pt" o:hralign="center" o:hrstd="t" o:hr="t"/>
         </w:pict>
       </w:r>
@@ -23956,7 +24359,7 @@
           <w:noProof/>
         </w:rPr>
         <w:drawing>
-          <wp:inline distT="0" distB="0" distL="0" distR="0">
+          <wp:inline distT="0" distB="0" distL="0" distR="0" wp14:anchorId="7954B4BC" wp14:editId="41A679DF">
             <wp:extent cx="3696101" cy="2772075"/>
             <wp:effectExtent l="0" t="0" r="0" b="0"/>
             <wp:docPr id="59" name="Picture"/>
@@ -24000,7 +24403,7 @@
     </w:p>
     <w:p>
       <w:r>
-        <w:pict>
+        <w:pict w14:anchorId="2A9E374E">
           <v:rect id="_x0000_i1083" style="width:0;height:1.5pt" o:hralign="center" o:hrstd="t" o:hr="t"/>
         </w:pict>
       </w:r>
@@ -24246,7 +24649,7 @@
           <w:noProof/>
         </w:rPr>
         <w:drawing>
-          <wp:inline distT="0" distB="0" distL="0" distR="0">
+          <wp:inline distT="0" distB="0" distL="0" distR="0" wp14:anchorId="12BC7644" wp14:editId="6311DAC1">
             <wp:extent cx="3696101" cy="2772075"/>
             <wp:effectExtent l="0" t="0" r="0" b="0"/>
             <wp:docPr id="60" name="Picture"/>
@@ -24290,7 +24693,7 @@
     </w:p>
     <w:p>
       <w:r>
-        <w:pict>
+        <w:pict w14:anchorId="3F0205F7">
           <v:rect id="_x0000_i1084" style="width:0;height:1.5pt" o:hralign="center" o:hrstd="t" o:hr="t"/>
         </w:pict>
       </w:r>
@@ -24536,7 +24939,7 @@
           <w:noProof/>
         </w:rPr>
         <w:drawing>
-          <wp:inline distT="0" distB="0" distL="0" distR="0">
+          <wp:inline distT="0" distB="0" distL="0" distR="0" wp14:anchorId="4BABA521" wp14:editId="12EAB902">
             <wp:extent cx="3696101" cy="2772075"/>
             <wp:effectExtent l="0" t="0" r="0" b="0"/>
             <wp:docPr id="61" name="Picture"/>
@@ -24580,7 +24983,7 @@
     </w:p>
     <w:p>
       <w:r>
-        <w:pict>
+        <w:pict w14:anchorId="51C84948">
           <v:rect id="_x0000_i1085" style="width:0;height:1.5pt" o:hralign="center" o:hrstd="t" o:hr="t"/>
         </w:pict>
       </w:r>
@@ -24826,7 +25229,7 @@
           <w:noProof/>
         </w:rPr>
         <w:drawing>
-          <wp:inline distT="0" distB="0" distL="0" distR="0">
+          <wp:inline distT="0" distB="0" distL="0" distR="0" wp14:anchorId="0BB03AE8" wp14:editId="02D09167">
             <wp:extent cx="3696101" cy="2772075"/>
             <wp:effectExtent l="0" t="0" r="0" b="0"/>
             <wp:docPr id="62" name="Picture"/>
@@ -24870,7 +25273,7 @@
     </w:p>
     <w:p>
       <w:r>
-        <w:pict>
+        <w:pict w14:anchorId="1666DBF6">
           <v:rect id="_x0000_i1086" style="width:0;height:1.5pt" o:hralign="center" o:hrstd="t" o:hr="t"/>
         </w:pict>
       </w:r>
@@ -25116,7 +25519,7 @@
           <w:noProof/>
         </w:rPr>
         <w:drawing>
-          <wp:inline distT="0" distB="0" distL="0" distR="0">
+          <wp:inline distT="0" distB="0" distL="0" distR="0" wp14:anchorId="0311210C" wp14:editId="432D8813">
             <wp:extent cx="3696101" cy="2772075"/>
             <wp:effectExtent l="0" t="0" r="0" b="0"/>
             <wp:docPr id="63" name="Picture"/>
@@ -25160,7 +25563,7 @@
     </w:p>
     <w:p>
       <w:r>
-        <w:pict>
+        <w:pict w14:anchorId="44CA1C04">
           <v:rect id="_x0000_i1087" style="width:0;height:1.5pt" o:hralign="center" o:hrstd="t" o:hr="t"/>
         </w:pict>
       </w:r>
@@ -25406,7 +25809,7 @@
           <w:noProof/>
         </w:rPr>
         <w:drawing>
-          <wp:inline distT="0" distB="0" distL="0" distR="0">
+          <wp:inline distT="0" distB="0" distL="0" distR="0" wp14:anchorId="18A1B181" wp14:editId="0E23527F">
             <wp:extent cx="3696101" cy="2772075"/>
             <wp:effectExtent l="0" t="0" r="0" b="0"/>
             <wp:docPr id="64" name="Picture"/>
@@ -25450,7 +25853,7 @@
     </w:p>
     <w:p>
       <w:r>
-        <w:pict>
+        <w:pict w14:anchorId="7C208130">
           <v:rect id="_x0000_i1088" style="width:0;height:1.5pt" o:hralign="center" o:hrstd="t" o:hr="t"/>
         </w:pict>
       </w:r>
@@ -25696,7 +26099,7 @@
           <w:noProof/>
         </w:rPr>
         <w:drawing>
-          <wp:inline distT="0" distB="0" distL="0" distR="0">
+          <wp:inline distT="0" distB="0" distL="0" distR="0" wp14:anchorId="06091157" wp14:editId="24EAF6AC">
             <wp:extent cx="3696101" cy="2772075"/>
             <wp:effectExtent l="0" t="0" r="0" b="0"/>
             <wp:docPr id="65" name="Picture"/>
@@ -25740,7 +26143,7 @@
     </w:p>
     <w:p>
       <w:r>
-        <w:pict>
+        <w:pict w14:anchorId="6505E392">
           <v:rect id="_x0000_i1089" style="width:0;height:1.5pt" o:hralign="center" o:hrstd="t" o:hr="t"/>
         </w:pict>
       </w:r>
@@ -25986,7 +26389,7 @@
           <w:noProof/>
         </w:rPr>
         <w:drawing>
-          <wp:inline distT="0" distB="0" distL="0" distR="0">
+          <wp:inline distT="0" distB="0" distL="0" distR="0" wp14:anchorId="2DF855FF" wp14:editId="2B07D814">
             <wp:extent cx="3696101" cy="2772075"/>
             <wp:effectExtent l="0" t="0" r="0" b="0"/>
             <wp:docPr id="66" name="Picture"/>
@@ -26030,7 +26433,7 @@
     </w:p>
     <w:p>
       <w:r>
-        <w:pict>
+        <w:pict w14:anchorId="66F932D5">
           <v:rect id="_x0000_i1090" style="width:0;height:1.5pt" o:hralign="center" o:hrstd="t" o:hr="t"/>
         </w:pict>
       </w:r>
@@ -26276,7 +26679,7 @@
           <w:noProof/>
         </w:rPr>
         <w:drawing>
-          <wp:inline distT="0" distB="0" distL="0" distR="0">
+          <wp:inline distT="0" distB="0" distL="0" distR="0" wp14:anchorId="011FFEBB" wp14:editId="437C0E3F">
             <wp:extent cx="3696101" cy="2772075"/>
             <wp:effectExtent l="0" t="0" r="0" b="0"/>
             <wp:docPr id="67" name="Picture"/>
@@ -26320,7 +26723,7 @@
     </w:p>
     <w:p>
       <w:r>
-        <w:pict>
+        <w:pict w14:anchorId="093B5737">
           <v:rect id="_x0000_i1091" style="width:0;height:1.5pt" o:hralign="center" o:hrstd="t" o:hr="t"/>
         </w:pict>
       </w:r>
@@ -26566,7 +26969,7 @@
           <w:noProof/>
         </w:rPr>
         <w:drawing>
-          <wp:inline distT="0" distB="0" distL="0" distR="0">
+          <wp:inline distT="0" distB="0" distL="0" distR="0" wp14:anchorId="448D8D21" wp14:editId="056C1504">
             <wp:extent cx="3696101" cy="2772075"/>
             <wp:effectExtent l="0" t="0" r="0" b="0"/>
             <wp:docPr id="68" name="Picture"/>
@@ -26610,7 +27013,7 @@
     </w:p>
     <w:p>
       <w:r>
-        <w:pict>
+        <w:pict w14:anchorId="1E6EEEC1">
           <v:rect id="_x0000_i1092" style="width:0;height:1.5pt" o:hralign="center" o:hrstd="t" o:hr="t"/>
         </w:pict>
       </w:r>
@@ -26856,7 +27259,7 @@
           <w:noProof/>
         </w:rPr>
         <w:drawing>
-          <wp:inline distT="0" distB="0" distL="0" distR="0">
+          <wp:inline distT="0" distB="0" distL="0" distR="0" wp14:anchorId="20CA33B6" wp14:editId="082E9F8B">
             <wp:extent cx="3696101" cy="2772075"/>
             <wp:effectExtent l="0" t="0" r="0" b="0"/>
             <wp:docPr id="69" name="Picture"/>
@@ -26900,7 +27303,7 @@
     </w:p>
     <w:p>
       <w:r>
-        <w:pict>
+        <w:pict w14:anchorId="7FAB437A">
           <v:rect id="_x0000_i1093" style="width:0;height:1.5pt" o:hralign="center" o:hrstd="t" o:hr="t"/>
         </w:pict>
       </w:r>
@@ -27146,7 +27549,7 @@
           <w:noProof/>
         </w:rPr>
         <w:drawing>
-          <wp:inline distT="0" distB="0" distL="0" distR="0">
+          <wp:inline distT="0" distB="0" distL="0" distR="0" wp14:anchorId="6848910F" wp14:editId="42F1E276">
             <wp:extent cx="3696101" cy="2772075"/>
             <wp:effectExtent l="0" t="0" r="0" b="0"/>
             <wp:docPr id="70" name="Picture"/>
@@ -27190,7 +27593,7 @@
     </w:p>
     <w:p>
       <w:r>
-        <w:pict>
+        <w:pict w14:anchorId="5489A5ED">
           <v:rect id="_x0000_i1094" style="width:0;height:1.5pt" o:hralign="center" o:hrstd="t" o:hr="t"/>
         </w:pict>
       </w:r>
@@ -27436,7 +27839,7 @@
           <w:noProof/>
         </w:rPr>
         <w:drawing>
-          <wp:inline distT="0" distB="0" distL="0" distR="0">
+          <wp:inline distT="0" distB="0" distL="0" distR="0" wp14:anchorId="3FAF65DD" wp14:editId="46E3B749">
             <wp:extent cx="3696101" cy="2772075"/>
             <wp:effectExtent l="0" t="0" r="0" b="0"/>
             <wp:docPr id="71" name="Picture"/>
@@ -27480,7 +27883,7 @@
     </w:p>
     <w:p>
       <w:r>
-        <w:pict>
+        <w:pict w14:anchorId="28FB49DB">
           <v:rect id="_x0000_i1095" style="width:0;height:1.5pt" o:hralign="center" o:hrstd="t" o:hr="t"/>
         </w:pict>
       </w:r>
@@ -27726,7 +28129,7 @@
           <w:noProof/>
         </w:rPr>
         <w:drawing>
-          <wp:inline distT="0" distB="0" distL="0" distR="0">
+          <wp:inline distT="0" distB="0" distL="0" distR="0" wp14:anchorId="4B4D2455" wp14:editId="6977BF8C">
             <wp:extent cx="3696101" cy="2772075"/>
             <wp:effectExtent l="0" t="0" r="0" b="0"/>
             <wp:docPr id="72" name="Picture"/>
@@ -27770,7 +28173,7 @@
     </w:p>
     <w:p>
       <w:r>
-        <w:pict>
+        <w:pict w14:anchorId="31FC4290">
           <v:rect id="_x0000_i1096" style="width:0;height:1.5pt" o:hralign="center" o:hrstd="t" o:hr="t"/>
         </w:pict>
       </w:r>
@@ -28016,7 +28419,7 @@
           <w:noProof/>
         </w:rPr>
         <w:drawing>
-          <wp:inline distT="0" distB="0" distL="0" distR="0">
+          <wp:inline distT="0" distB="0" distL="0" distR="0" wp14:anchorId="35926CF3" wp14:editId="4D6A6990">
             <wp:extent cx="3696101" cy="2772075"/>
             <wp:effectExtent l="0" t="0" r="0" b="0"/>
             <wp:docPr id="73" name="Picture"/>
@@ -28060,7 +28463,7 @@
     </w:p>
     <w:p>
       <w:r>
-        <w:pict>
+        <w:pict w14:anchorId="06609780">
           <v:rect id="_x0000_i1097" style="width:0;height:1.5pt" o:hralign="center" o:hrstd="t" o:hr="t"/>
         </w:pict>
       </w:r>
@@ -28306,7 +28709,7 @@
           <w:noProof/>
         </w:rPr>
         <w:drawing>
-          <wp:inline distT="0" distB="0" distL="0" distR="0">
+          <wp:inline distT="0" distB="0" distL="0" distR="0" wp14:anchorId="42A0C957" wp14:editId="2D58DF28">
             <wp:extent cx="3696101" cy="2772075"/>
             <wp:effectExtent l="0" t="0" r="0" b="0"/>
             <wp:docPr id="74" name="Picture"/>
@@ -28350,7 +28753,7 @@
     </w:p>
     <w:p>
       <w:r>
-        <w:pict>
+        <w:pict w14:anchorId="4575BF1F">
           <v:rect id="_x0000_i1098" style="width:0;height:1.5pt" o:hralign="center" o:hrstd="t" o:hr="t"/>
         </w:pict>
       </w:r>
@@ -28596,7 +28999,7 @@
           <w:noProof/>
         </w:rPr>
         <w:drawing>
-          <wp:inline distT="0" distB="0" distL="0" distR="0">
+          <wp:inline distT="0" distB="0" distL="0" distR="0" wp14:anchorId="5131EDF0" wp14:editId="0381FCB0">
             <wp:extent cx="3696101" cy="2772075"/>
             <wp:effectExtent l="0" t="0" r="0" b="0"/>
             <wp:docPr id="75" name="Picture"/>
@@ -28640,7 +29043,7 @@
     </w:p>
     <w:p>
       <w:r>
-        <w:pict>
+        <w:pict w14:anchorId="2CC7A004">
           <v:rect id="_x0000_i1099" style="width:0;height:1.5pt" o:hralign="center" o:hrstd="t" o:hr="t"/>
         </w:pict>
       </w:r>
@@ -28886,7 +29289,7 @@
           <w:noProof/>
         </w:rPr>
         <w:drawing>
-          <wp:inline distT="0" distB="0" distL="0" distR="0">
+          <wp:inline distT="0" distB="0" distL="0" distR="0" wp14:anchorId="01527626" wp14:editId="538B483A">
             <wp:extent cx="3696101" cy="2772075"/>
             <wp:effectExtent l="0" t="0" r="0" b="0"/>
             <wp:docPr id="76" name="Picture"/>
@@ -28930,7 +29333,7 @@
     </w:p>
     <w:p>
       <w:r>
-        <w:pict>
+        <w:pict w14:anchorId="215EAA4C">
           <v:rect id="_x0000_i1100" style="width:0;height:1.5pt" o:hralign="center" o:hrstd="t" o:hr="t"/>
         </w:pict>
       </w:r>
@@ -29176,7 +29579,7 @@
           <w:noProof/>
         </w:rPr>
         <w:drawing>
-          <wp:inline distT="0" distB="0" distL="0" distR="0">
+          <wp:inline distT="0" distB="0" distL="0" distR="0" wp14:anchorId="47B7E0A7" wp14:editId="74324599">
             <wp:extent cx="3696101" cy="2772075"/>
             <wp:effectExtent l="0" t="0" r="0" b="0"/>
             <wp:docPr id="77" name="Picture"/>
@@ -29220,7 +29623,7 @@
     </w:p>
     <w:p>
       <w:r>
-        <w:pict>
+        <w:pict w14:anchorId="47A5041B">
           <v:rect id="_x0000_i1101" style="width:0;height:1.5pt" o:hralign="center" o:hrstd="t" o:hr="t"/>
         </w:pict>
       </w:r>
@@ -29466,7 +29869,7 @@
           <w:noProof/>
         </w:rPr>
         <w:drawing>
-          <wp:inline distT="0" distB="0" distL="0" distR="0">
+          <wp:inline distT="0" distB="0" distL="0" distR="0" wp14:anchorId="209B4DA9" wp14:editId="00FF1BAC">
             <wp:extent cx="3696101" cy="2772075"/>
             <wp:effectExtent l="0" t="0" r="0" b="0"/>
             <wp:docPr id="78" name="Picture"/>
@@ -29510,7 +29913,7 @@
     </w:p>
     <w:p>
       <w:r>
-        <w:pict>
+        <w:pict w14:anchorId="55D54FB4">
           <v:rect id="_x0000_i1102" style="width:0;height:1.5pt" o:hralign="center" o:hrstd="t" o:hr="t"/>
         </w:pict>
       </w:r>
@@ -29756,7 +30159,7 @@
           <w:noProof/>
         </w:rPr>
         <w:drawing>
-          <wp:inline distT="0" distB="0" distL="0" distR="0">
+          <wp:inline distT="0" distB="0" distL="0" distR="0" wp14:anchorId="735F8B66" wp14:editId="3373B9A6">
             <wp:extent cx="3696101" cy="2772075"/>
             <wp:effectExtent l="0" t="0" r="0" b="0"/>
             <wp:docPr id="79" name="Picture"/>
@@ -29800,7 +30203,7 @@
     </w:p>
     <w:p>
       <w:r>
-        <w:pict>
+        <w:pict w14:anchorId="79A5D6DD">
           <v:rect id="_x0000_i1103" style="width:0;height:1.5pt" o:hralign="center" o:hrstd="t" o:hr="t"/>
         </w:pict>
       </w:r>
@@ -30046,7 +30449,7 @@
           <w:noProof/>
         </w:rPr>
         <w:drawing>
-          <wp:inline distT="0" distB="0" distL="0" distR="0">
+          <wp:inline distT="0" distB="0" distL="0" distR="0" wp14:anchorId="6A30DA03" wp14:editId="6F289D7F">
             <wp:extent cx="3696101" cy="2772075"/>
             <wp:effectExtent l="0" t="0" r="0" b="0"/>
             <wp:docPr id="80" name="Picture"/>
@@ -30090,7 +30493,7 @@
     </w:p>
     <w:p>
       <w:r>
-        <w:pict>
+        <w:pict w14:anchorId="042F0D5F">
           <v:rect id="_x0000_i1104" style="width:0;height:1.5pt" o:hralign="center" o:hrstd="t" o:hr="t"/>
         </w:pict>
       </w:r>
@@ -30336,7 +30739,7 @@
           <w:noProof/>
         </w:rPr>
         <w:drawing>
-          <wp:inline distT="0" distB="0" distL="0" distR="0">
+          <wp:inline distT="0" distB="0" distL="0" distR="0" wp14:anchorId="1C20AF49" wp14:editId="2CF138B8">
             <wp:extent cx="3696101" cy="2772075"/>
             <wp:effectExtent l="0" t="0" r="0" b="0"/>
             <wp:docPr id="81" name="Picture"/>
@@ -30380,7 +30783,7 @@
     </w:p>
     <w:p>
       <w:r>
-        <w:pict>
+        <w:pict w14:anchorId="3D19C356">
           <v:rect id="_x0000_i1105" style="width:0;height:1.5pt" o:hralign="center" o:hrstd="t" o:hr="t"/>
         </w:pict>
       </w:r>
@@ -30858,6 +31261,155 @@
       </w:pPr>
     </w:lvl>
   </w:abstractNum>
+  <w:abstractNum w:abstractNumId="3" w15:restartNumberingAfterBreak="0">
+    <w:nsid w:val="46190365"/>
+    <w:multiLevelType w:val="multilevel"/>
+    <w:tmpl w:val="BEC89928"/>
+    <w:lvl w:ilvl="0">
+      <w:start w:val="1"/>
+      <w:numFmt w:val="bullet"/>
+      <w:lvlText w:val=""/>
+      <w:lvlJc w:val="left"/>
+      <w:pPr>
+        <w:tabs>
+          <w:tab w:val="num" w:pos="720"/>
+        </w:tabs>
+        <w:ind w:left="720" w:hanging="360"/>
+      </w:pPr>
+      <w:rPr>
+        <w:rFonts w:ascii="Symbol" w:hAnsi="Symbol" w:hint="default"/>
+        <w:sz w:val="20"/>
+      </w:rPr>
+    </w:lvl>
+    <w:lvl w:ilvl="1" w:tentative="1">
+      <w:start w:val="1"/>
+      <w:numFmt w:val="bullet"/>
+      <w:lvlText w:val="o"/>
+      <w:lvlJc w:val="left"/>
+      <w:pPr>
+        <w:tabs>
+          <w:tab w:val="num" w:pos="1440"/>
+        </w:tabs>
+        <w:ind w:left="1440" w:hanging="360"/>
+      </w:pPr>
+      <w:rPr>
+        <w:rFonts w:ascii="Courier New" w:hAnsi="Courier New" w:hint="default"/>
+        <w:sz w:val="20"/>
+      </w:rPr>
+    </w:lvl>
+    <w:lvl w:ilvl="2" w:tentative="1">
+      <w:start w:val="1"/>
+      <w:numFmt w:val="bullet"/>
+      <w:lvlText w:val=""/>
+      <w:lvlJc w:val="left"/>
+      <w:pPr>
+        <w:tabs>
+          <w:tab w:val="num" w:pos="2160"/>
+        </w:tabs>
+        <w:ind w:left="2160" w:hanging="360"/>
+      </w:pPr>
+      <w:rPr>
+        <w:rFonts w:ascii="Wingdings" w:hAnsi="Wingdings" w:hint="default"/>
+        <w:sz w:val="20"/>
+      </w:rPr>
+    </w:lvl>
+    <w:lvl w:ilvl="3" w:tentative="1">
+      <w:start w:val="1"/>
+      <w:numFmt w:val="bullet"/>
+      <w:lvlText w:val=""/>
+      <w:lvlJc w:val="left"/>
+      <w:pPr>
+        <w:tabs>
+          <w:tab w:val="num" w:pos="2880"/>
+        </w:tabs>
+        <w:ind w:left="2880" w:hanging="360"/>
+      </w:pPr>
+      <w:rPr>
+        <w:rFonts w:ascii="Wingdings" w:hAnsi="Wingdings" w:hint="default"/>
+        <w:sz w:val="20"/>
+      </w:rPr>
+    </w:lvl>
+    <w:lvl w:ilvl="4" w:tentative="1">
+      <w:start w:val="1"/>
+      <w:numFmt w:val="bullet"/>
+      <w:lvlText w:val=""/>
+      <w:lvlJc w:val="left"/>
+      <w:pPr>
+        <w:tabs>
+          <w:tab w:val="num" w:pos="3600"/>
+        </w:tabs>
+        <w:ind w:left="3600" w:hanging="360"/>
+      </w:pPr>
+      <w:rPr>
+        <w:rFonts w:ascii="Wingdings" w:hAnsi="Wingdings" w:hint="default"/>
+        <w:sz w:val="20"/>
+      </w:rPr>
+    </w:lvl>
+    <w:lvl w:ilvl="5" w:tentative="1">
+      <w:start w:val="1"/>
+      <w:numFmt w:val="bullet"/>
+      <w:lvlText w:val=""/>
+      <w:lvlJc w:val="left"/>
+      <w:pPr>
+        <w:tabs>
+          <w:tab w:val="num" w:pos="4320"/>
+        </w:tabs>
+        <w:ind w:left="4320" w:hanging="360"/>
+      </w:pPr>
+      <w:rPr>
+        <w:rFonts w:ascii="Wingdings" w:hAnsi="Wingdings" w:hint="default"/>
+        <w:sz w:val="20"/>
+      </w:rPr>
+    </w:lvl>
+    <w:lvl w:ilvl="6" w:tentative="1">
+      <w:start w:val="1"/>
+      <w:numFmt w:val="bullet"/>
+      <w:lvlText w:val=""/>
+      <w:lvlJc w:val="left"/>
+      <w:pPr>
+        <w:tabs>
+          <w:tab w:val="num" w:pos="5040"/>
+        </w:tabs>
+        <w:ind w:left="5040" w:hanging="360"/>
+      </w:pPr>
+      <w:rPr>
+        <w:rFonts w:ascii="Wingdings" w:hAnsi="Wingdings" w:hint="default"/>
+        <w:sz w:val="20"/>
+      </w:rPr>
+    </w:lvl>
+    <w:lvl w:ilvl="7" w:tentative="1">
+      <w:start w:val="1"/>
+      <w:numFmt w:val="bullet"/>
+      <w:lvlText w:val=""/>
+      <w:lvlJc w:val="left"/>
+      <w:pPr>
+        <w:tabs>
+          <w:tab w:val="num" w:pos="5760"/>
+        </w:tabs>
+        <w:ind w:left="5760" w:hanging="360"/>
+      </w:pPr>
+      <w:rPr>
+        <w:rFonts w:ascii="Wingdings" w:hAnsi="Wingdings" w:hint="default"/>
+        <w:sz w:val="20"/>
+      </w:rPr>
+    </w:lvl>
+    <w:lvl w:ilvl="8" w:tentative="1">
+      <w:start w:val="1"/>
+      <w:numFmt w:val="bullet"/>
+      <w:lvlText w:val=""/>
+      <w:lvlJc w:val="left"/>
+      <w:pPr>
+        <w:tabs>
+          <w:tab w:val="num" w:pos="6480"/>
+        </w:tabs>
+        <w:ind w:left="6480" w:hanging="360"/>
+      </w:pPr>
+      <w:rPr>
+        <w:rFonts w:ascii="Wingdings" w:hAnsi="Wingdings" w:hint="default"/>
+        <w:sz w:val="20"/>
+      </w:rPr>
+    </w:lvl>
+  </w:abstractNum>
   <w:num w:numId="1">
     <w:abstractNumId w:val="1"/>
   </w:num>
@@ -30869,6 +31421,9 @@
   </w:num>
   <w:num w:numId="4">
     <w:abstractNumId w:val="0"/>
+  </w:num>
+  <w:num w:numId="5">
+    <w:abstractNumId w:val="3"/>
   </w:num>
 </w:numbering>
 </file>
@@ -30968,7 +31523,7 @@
     <w:lsdException w:name="HTML Acronym" w:semiHidden="1" w:unhideWhenUsed="1"/>
     <w:lsdException w:name="HTML Address" w:semiHidden="1" w:unhideWhenUsed="1"/>
     <w:lsdException w:name="HTML Cite" w:semiHidden="1" w:unhideWhenUsed="1"/>
-    <w:lsdException w:name="HTML Code" w:semiHidden="1" w:unhideWhenUsed="1"/>
+    <w:lsdException w:name="HTML Code" w:semiHidden="1" w:uiPriority="99" w:unhideWhenUsed="1"/>
     <w:lsdException w:name="HTML Definition" w:semiHidden="1" w:unhideWhenUsed="1"/>
     <w:lsdException w:name="HTML Keyboard" w:semiHidden="1" w:unhideWhenUsed="1"/>
     <w:lsdException w:name="HTML Preformatted" w:semiHidden="1" w:unhideWhenUsed="1"/>
@@ -32035,6 +32590,19 @@
     <w:link w:val="Footer"/>
     <w:rsid w:val="00740AB5"/>
   </w:style>
+  <w:style w:type="character" w:styleId="HTMLCode">
+    <w:name w:val="HTML Code"/>
+    <w:basedOn w:val="DefaultParagraphFont"/>
+    <w:uiPriority w:val="99"/>
+    <w:semiHidden/>
+    <w:unhideWhenUsed/>
+    <w:rsid w:val="007007DC"/>
+    <w:rPr>
+      <w:rFonts w:ascii="Courier New" w:eastAsia="Times New Roman" w:hAnsi="Courier New" w:cs="Courier New"/>
+      <w:sz w:val="20"/>
+      <w:szCs w:val="20"/>
+    </w:rPr>
+  </w:style>
 </w:styles>
 </file>
 

</xml_diff>